<commit_message>
Derive equations for MAC and yMAC
</commit_message>
<xml_diff>
--- a/documentation/derivations.docx
+++ b/documentation/derivations.docx
@@ -1,9 +1,12 @@
 
 <file path=word/document.xml><?xml version="1.0" encoding="utf-8"?>
-<w:document xmlns:wpc="http://schemas.microsoft.com/office/word/2010/wordprocessingCanvas" xmlns:cx="http://schemas.microsoft.com/office/drawing/2014/chartex" xmlns:cx1="http://schemas.microsoft.com/office/drawing/2015/9/8/chartex" xmlns:cx2="http://schemas.microsoft.com/office/drawing/2015/10/21/chartex" xmlns:cx3="http://schemas.microsoft.com/office/drawing/2016/5/9/chartex" xmlns:cx4="http://schemas.microsoft.com/office/drawing/2016/5/10/chartex" xmlns:cx5="http://schemas.microsoft.com/office/drawing/2016/5/11/chartex" xmlns:cx6="http://schemas.microsoft.com/office/drawing/2016/5/12/chartex" xmlns:cx7="http://schemas.microsoft.com/office/drawing/2016/5/13/chartex" xmlns:cx8="http://schemas.microsoft.com/office/drawing/2016/5/14/chartex" xmlns:mc="http://schemas.openxmlformats.org/markup-compatibility/2006" xmlns:aink="http://schemas.microsoft.com/office/drawing/2016/ink" xmlns:am3d="http://schemas.microsoft.com/office/drawing/2017/model3d" xmlns:o="urn:schemas-microsoft-com:office:office" xmlns:r="http://schemas.openxmlformats.org/officeDocument/2006/relationships" xmlns:m="http://schemas.openxmlformats.org/officeDocument/2006/math" xmlns:v="urn:schemas-microsoft-com:vml" xmlns:wp14="http://schemas.microsoft.com/office/word/2010/wordprocessingDrawing" xmlns:wp="http://schemas.openxmlformats.org/drawingml/2006/wordprocessingDrawing" xmlns:w10="urn:schemas-microsoft-com:office:word" xmlns:w="http://schemas.openxmlformats.org/wordprocessingml/2006/main" xmlns:w14="http://schemas.microsoft.com/office/word/2010/wordml" xmlns:w15="http://schemas.microsoft.com/office/word/2012/wordml" xmlns:w16cex="http://schemas.microsoft.com/office/word/2018/wordml/cex" xmlns:w16cid="http://schemas.microsoft.com/office/word/2016/wordml/cid" xmlns:w16="http://schemas.microsoft.com/office/word/2018/wordml" xmlns:w16se="http://schemas.microsoft.com/office/word/2015/wordml/symex" xmlns:wpg="http://schemas.microsoft.com/office/word/2010/wordprocessingGroup" xmlns:wpi="http://schemas.microsoft.com/office/word/2010/wordprocessingInk" xmlns:wne="http://schemas.microsoft.com/office/word/2006/wordml" xmlns:wps="http://schemas.microsoft.com/office/word/2010/wordprocessingShape" mc:Ignorable="w14 w15 w16se w16cid w16 w16cex wp14">
+<w:document xmlns:wpc="http://schemas.microsoft.com/office/word/2010/wordprocessingCanvas" xmlns:cx="http://schemas.microsoft.com/office/drawing/2014/chartex" xmlns:cx1="http://schemas.microsoft.com/office/drawing/2015/9/8/chartex" xmlns:cx2="http://schemas.microsoft.com/office/drawing/2015/10/21/chartex" xmlns:cx3="http://schemas.microsoft.com/office/drawing/2016/5/9/chartex" xmlns:cx4="http://schemas.microsoft.com/office/drawing/2016/5/10/chartex" xmlns:cx5="http://schemas.microsoft.com/office/drawing/2016/5/11/chartex" xmlns:cx6="http://schemas.microsoft.com/office/drawing/2016/5/12/chartex" xmlns:cx7="http://schemas.microsoft.com/office/drawing/2016/5/13/chartex" xmlns:cx8="http://schemas.microsoft.com/office/drawing/2016/5/14/chartex" xmlns:mc="http://schemas.openxmlformats.org/markup-compatibility/2006" xmlns:aink="http://schemas.microsoft.com/office/drawing/2016/ink" xmlns:am3d="http://schemas.microsoft.com/office/drawing/2017/model3d" xmlns:o="urn:schemas-microsoft-com:office:office" xmlns:r="http://schemas.openxmlformats.org/officeDocument/2006/relationships" xmlns:m="http://schemas.openxmlformats.org/officeDocument/2006/math" xmlns:v="urn:schemas-microsoft-com:vml" xmlns:wp14="http://schemas.microsoft.com/office/word/2010/wordprocessingDrawing" xmlns:wp="http://schemas.openxmlformats.org/drawingml/2006/wordprocessingDrawing" xmlns:w10="urn:schemas-microsoft-com:office:word" xmlns:w="http://schemas.openxmlformats.org/wordprocessingml/2006/main" xmlns:w14="http://schemas.microsoft.com/office/word/2010/wordml" xmlns:w15="http://schemas.microsoft.com/office/word/2012/wordml" xmlns:w16cex="http://schemas.microsoft.com/office/word/2018/wordml/cex" xmlns:w16cid="http://schemas.microsoft.com/office/word/2016/wordml/cid" xmlns:w16="http://schemas.microsoft.com/office/word/2018/wordml" xmlns:w16sdtdh="http://schemas.microsoft.com/office/word/2020/wordml/sdtdatahash" xmlns:w16se="http://schemas.microsoft.com/office/word/2015/wordml/symex" xmlns:wpg="http://schemas.microsoft.com/office/word/2010/wordprocessingGroup" xmlns:wpi="http://schemas.microsoft.com/office/word/2010/wordprocessingInk" xmlns:wne="http://schemas.microsoft.com/office/word/2006/wordml" xmlns:wps="http://schemas.microsoft.com/office/word/2010/wordprocessingShape" mc:Ignorable="w14 w15 w16se w16cid w16 w16cex w16sdtdh wp14">
   <w:body>
     <w:p>
       <w:r>
+        <w:rPr>
+          <w:noProof/>
+        </w:rPr>
         <w:drawing>
           <wp:inline distT="0" distB="0" distL="0" distR="0" wp14:anchorId="6F631C2E" wp14:editId="483D14E2">
             <wp:extent cx="4391638" cy="5001323"/>
@@ -470,13 +473,7 @@
                 <w:rPr>
                   <w:rFonts w:ascii="Cambria Math" w:hAnsi="Cambria Math"/>
                 </w:rPr>
-                <m:t>2</m:t>
-              </m:r>
-              <m:r>
-                <w:rPr>
-                  <w:rFonts w:ascii="Cambria Math" w:hAnsi="Cambria Math"/>
-                </w:rPr>
-                <m:t>b</m:t>
+                <m:t>2b</m:t>
               </m:r>
             </m:den>
           </m:f>
@@ -1881,7 +1878,2380 @@
         </m:oMath>
       </m:oMathPara>
     </w:p>
-    <w:p/>
+    <w:p>
+      <w:r>
+        <w:br w:type="page"/>
+      </w:r>
+    </w:p>
+    <w:p>
+      <w:r>
+        <w:lastRenderedPageBreak/>
+        <w:t>MAC</w:t>
+      </w:r>
+    </w:p>
+    <w:p>
+      <w:pPr>
+        <w:rPr>
+          <w:rFonts w:eastAsiaTheme="minorEastAsia"/>
+        </w:rPr>
+      </w:pPr>
+      <m:oMathPara>
+        <m:oMath>
+          <m:f>
+            <m:fPr>
+              <m:ctrlPr>
+                <w:rPr>
+                  <w:rFonts w:ascii="Cambria Math" w:hAnsi="Cambria Math"/>
+                  <w:i/>
+                </w:rPr>
+              </m:ctrlPr>
+            </m:fPr>
+            <m:num>
+              <m:r>
+                <w:rPr>
+                  <w:rFonts w:ascii="Cambria Math" w:hAnsi="Cambria Math"/>
+                </w:rPr>
+                <m:t>1</m:t>
+              </m:r>
+            </m:num>
+            <m:den>
+              <m:r>
+                <w:rPr>
+                  <w:rFonts w:ascii="Cambria Math" w:hAnsi="Cambria Math"/>
+                </w:rPr>
+                <m:t>2</m:t>
+              </m:r>
+            </m:den>
+          </m:f>
+          <m:r>
+            <w:rPr>
+              <w:rFonts w:ascii="Cambria Math" w:hAnsi="Cambria Math"/>
+            </w:rPr>
+            <m:t>ρ</m:t>
+          </m:r>
+          <m:sSup>
+            <m:sSupPr>
+              <m:ctrlPr>
+                <w:rPr>
+                  <w:rFonts w:ascii="Cambria Math" w:hAnsi="Cambria Math"/>
+                  <w:i/>
+                </w:rPr>
+              </m:ctrlPr>
+            </m:sSupPr>
+            <m:e>
+              <m:r>
+                <w:rPr>
+                  <w:rFonts w:ascii="Cambria Math" w:hAnsi="Cambria Math"/>
+                </w:rPr>
+                <m:t>V</m:t>
+              </m:r>
+            </m:e>
+            <m:sup>
+              <m:r>
+                <w:rPr>
+                  <w:rFonts w:ascii="Cambria Math" w:hAnsi="Cambria Math"/>
+                </w:rPr>
+                <m:t>2</m:t>
+              </m:r>
+            </m:sup>
+          </m:sSup>
+          <m:r>
+            <w:rPr>
+              <w:rFonts w:ascii="Cambria Math" w:hAnsi="Cambria Math"/>
+            </w:rPr>
+            <m:t>S</m:t>
+          </m:r>
+          <m:acc>
+            <m:accPr>
+              <m:chr m:val="̅"/>
+              <m:ctrlPr>
+                <w:rPr>
+                  <w:rFonts w:ascii="Cambria Math" w:hAnsi="Cambria Math"/>
+                  <w:i/>
+                </w:rPr>
+              </m:ctrlPr>
+            </m:accPr>
+            <m:e>
+              <m:r>
+                <w:rPr>
+                  <w:rFonts w:ascii="Cambria Math" w:hAnsi="Cambria Math"/>
+                </w:rPr>
+                <m:t>c</m:t>
+              </m:r>
+            </m:e>
+          </m:acc>
+          <m:sSub>
+            <m:sSubPr>
+              <m:ctrlPr>
+                <w:rPr>
+                  <w:rFonts w:ascii="Cambria Math" w:hAnsi="Cambria Math"/>
+                  <w:i/>
+                </w:rPr>
+              </m:ctrlPr>
+            </m:sSubPr>
+            <m:e>
+              <m:r>
+                <w:rPr>
+                  <w:rFonts w:ascii="Cambria Math" w:hAnsi="Cambria Math"/>
+                </w:rPr>
+                <m:t>C</m:t>
+              </m:r>
+            </m:e>
+            <m:sub>
+              <m:r>
+                <w:rPr>
+                  <w:rFonts w:ascii="Cambria Math" w:hAnsi="Cambria Math"/>
+                </w:rPr>
+                <m:t>M</m:t>
+              </m:r>
+            </m:sub>
+          </m:sSub>
+          <m:r>
+            <w:rPr>
+              <w:rFonts w:ascii="Cambria Math" w:hAnsi="Cambria Math"/>
+            </w:rPr>
+            <m:t>=</m:t>
+          </m:r>
+          <m:nary>
+            <m:naryPr>
+              <m:ctrlPr>
+                <w:rPr>
+                  <w:rFonts w:ascii="Cambria Math" w:hAnsi="Cambria Math"/>
+                  <w:i/>
+                </w:rPr>
+              </m:ctrlPr>
+            </m:naryPr>
+            <m:sub>
+              <m:r>
+                <w:rPr>
+                  <w:rFonts w:ascii="Cambria Math" w:hAnsi="Cambria Math"/>
+                </w:rPr>
+                <m:t>-</m:t>
+              </m:r>
+              <m:f>
+                <m:fPr>
+                  <m:ctrlPr>
+                    <w:rPr>
+                      <w:rFonts w:ascii="Cambria Math" w:hAnsi="Cambria Math"/>
+                      <w:i/>
+                    </w:rPr>
+                  </m:ctrlPr>
+                </m:fPr>
+                <m:num>
+                  <m:r>
+                    <w:rPr>
+                      <w:rFonts w:ascii="Cambria Math" w:hAnsi="Cambria Math"/>
+                    </w:rPr>
+                    <m:t>b</m:t>
+                  </m:r>
+                </m:num>
+                <m:den>
+                  <m:r>
+                    <w:rPr>
+                      <w:rFonts w:ascii="Cambria Math" w:hAnsi="Cambria Math"/>
+                    </w:rPr>
+                    <m:t>2</m:t>
+                  </m:r>
+                </m:den>
+              </m:f>
+            </m:sub>
+            <m:sup>
+              <m:f>
+                <m:fPr>
+                  <m:ctrlPr>
+                    <w:rPr>
+                      <w:rFonts w:ascii="Cambria Math" w:hAnsi="Cambria Math"/>
+                      <w:i/>
+                    </w:rPr>
+                  </m:ctrlPr>
+                </m:fPr>
+                <m:num>
+                  <m:r>
+                    <w:rPr>
+                      <w:rFonts w:ascii="Cambria Math" w:hAnsi="Cambria Math"/>
+                    </w:rPr>
+                    <m:t>b</m:t>
+                  </m:r>
+                </m:num>
+                <m:den>
+                  <m:r>
+                    <w:rPr>
+                      <w:rFonts w:ascii="Cambria Math" w:hAnsi="Cambria Math"/>
+                    </w:rPr>
+                    <m:t>2</m:t>
+                  </m:r>
+                </m:den>
+              </m:f>
+            </m:sup>
+            <m:e>
+              <m:f>
+                <m:fPr>
+                  <m:ctrlPr>
+                    <w:rPr>
+                      <w:rFonts w:ascii="Cambria Math" w:hAnsi="Cambria Math"/>
+                      <w:i/>
+                    </w:rPr>
+                  </m:ctrlPr>
+                </m:fPr>
+                <m:num>
+                  <m:r>
+                    <w:rPr>
+                      <w:rFonts w:ascii="Cambria Math" w:hAnsi="Cambria Math"/>
+                    </w:rPr>
+                    <m:t>1</m:t>
+                  </m:r>
+                </m:num>
+                <m:den>
+                  <m:r>
+                    <w:rPr>
+                      <w:rFonts w:ascii="Cambria Math" w:hAnsi="Cambria Math"/>
+                    </w:rPr>
+                    <m:t>2</m:t>
+                  </m:r>
+                </m:den>
+              </m:f>
+              <m:r>
+                <w:rPr>
+                  <w:rFonts w:ascii="Cambria Math" w:hAnsi="Cambria Math"/>
+                </w:rPr>
+                <m:t>ρ</m:t>
+              </m:r>
+              <m:sSup>
+                <m:sSupPr>
+                  <m:ctrlPr>
+                    <w:rPr>
+                      <w:rFonts w:ascii="Cambria Math" w:hAnsi="Cambria Math"/>
+                      <w:i/>
+                    </w:rPr>
+                  </m:ctrlPr>
+                </m:sSupPr>
+                <m:e>
+                  <m:r>
+                    <w:rPr>
+                      <w:rFonts w:ascii="Cambria Math" w:hAnsi="Cambria Math"/>
+                    </w:rPr>
+                    <m:t>V</m:t>
+                  </m:r>
+                </m:e>
+                <m:sup>
+                  <m:r>
+                    <w:rPr>
+                      <w:rFonts w:ascii="Cambria Math" w:hAnsi="Cambria Math"/>
+                    </w:rPr>
+                    <m:t>2</m:t>
+                  </m:r>
+                </m:sup>
+              </m:sSup>
+            </m:e>
+          </m:nary>
+          <m:d>
+            <m:dPr>
+              <m:ctrlPr>
+                <w:rPr>
+                  <w:rFonts w:ascii="Cambria Math" w:hAnsi="Cambria Math"/>
+                  <w:i/>
+                </w:rPr>
+              </m:ctrlPr>
+            </m:dPr>
+            <m:e>
+              <m:r>
+                <w:rPr>
+                  <w:rFonts w:ascii="Cambria Math" w:hAnsi="Cambria Math"/>
+                </w:rPr>
+                <m:t>dy⋅c</m:t>
+              </m:r>
+              <m:d>
+                <m:dPr>
+                  <m:ctrlPr>
+                    <w:rPr>
+                      <w:rFonts w:ascii="Cambria Math" w:hAnsi="Cambria Math"/>
+                      <w:i/>
+                    </w:rPr>
+                  </m:ctrlPr>
+                </m:dPr>
+                <m:e>
+                  <m:r>
+                    <w:rPr>
+                      <w:rFonts w:ascii="Cambria Math" w:hAnsi="Cambria Math"/>
+                    </w:rPr>
+                    <m:t>y</m:t>
+                  </m:r>
+                </m:e>
+              </m:d>
+            </m:e>
+          </m:d>
+          <m:r>
+            <w:rPr>
+              <w:rFonts w:ascii="Cambria Math" w:hAnsi="Cambria Math"/>
+            </w:rPr>
+            <m:t>c</m:t>
+          </m:r>
+          <m:d>
+            <m:dPr>
+              <m:ctrlPr>
+                <w:rPr>
+                  <w:rFonts w:ascii="Cambria Math" w:hAnsi="Cambria Math"/>
+                  <w:i/>
+                </w:rPr>
+              </m:ctrlPr>
+            </m:dPr>
+            <m:e>
+              <m:r>
+                <w:rPr>
+                  <w:rFonts w:ascii="Cambria Math" w:hAnsi="Cambria Math"/>
+                </w:rPr>
+                <m:t>y</m:t>
+              </m:r>
+            </m:e>
+          </m:d>
+          <m:sSub>
+            <m:sSubPr>
+              <m:ctrlPr>
+                <w:rPr>
+                  <w:rFonts w:ascii="Cambria Math" w:hAnsi="Cambria Math"/>
+                  <w:i/>
+                </w:rPr>
+              </m:ctrlPr>
+            </m:sSubPr>
+            <m:e>
+              <m:r>
+                <w:rPr>
+                  <w:rFonts w:ascii="Cambria Math" w:hAnsi="Cambria Math"/>
+                </w:rPr>
+                <m:t>C</m:t>
+              </m:r>
+            </m:e>
+            <m:sub>
+              <m:r>
+                <w:rPr>
+                  <w:rFonts w:ascii="Cambria Math" w:hAnsi="Cambria Math"/>
+                </w:rPr>
+                <m:t>M</m:t>
+              </m:r>
+            </m:sub>
+          </m:sSub>
+        </m:oMath>
+      </m:oMathPara>
+    </w:p>
+    <w:p>
+      <w:pPr>
+        <w:rPr>
+          <w:rFonts w:eastAsiaTheme="minorEastAsia"/>
+        </w:rPr>
+      </w:pPr>
+      <m:oMathPara>
+        <m:oMath>
+          <m:acc>
+            <m:accPr>
+              <m:chr m:val="̅"/>
+              <m:ctrlPr>
+                <w:rPr>
+                  <w:rFonts w:ascii="Cambria Math" w:hAnsi="Cambria Math"/>
+                  <w:i/>
+                </w:rPr>
+              </m:ctrlPr>
+            </m:accPr>
+            <m:e>
+              <m:r>
+                <w:rPr>
+                  <w:rFonts w:ascii="Cambria Math" w:hAnsi="Cambria Math"/>
+                </w:rPr>
+                <m:t>c</m:t>
+              </m:r>
+            </m:e>
+          </m:acc>
+          <m:r>
+            <w:rPr>
+              <w:rFonts w:ascii="Cambria Math" w:hAnsi="Cambria Math"/>
+            </w:rPr>
+            <m:t>=</m:t>
+          </m:r>
+          <m:f>
+            <m:fPr>
+              <m:ctrlPr>
+                <w:rPr>
+                  <w:rFonts w:ascii="Cambria Math" w:hAnsi="Cambria Math"/>
+                  <w:i/>
+                </w:rPr>
+              </m:ctrlPr>
+            </m:fPr>
+            <m:num>
+              <m:r>
+                <w:rPr>
+                  <w:rFonts w:ascii="Cambria Math" w:hAnsi="Cambria Math"/>
+                </w:rPr>
+                <m:t>1</m:t>
+              </m:r>
+            </m:num>
+            <m:den>
+              <m:r>
+                <w:rPr>
+                  <w:rFonts w:ascii="Cambria Math" w:hAnsi="Cambria Math"/>
+                </w:rPr>
+                <m:t>S</m:t>
+              </m:r>
+            </m:den>
+          </m:f>
+          <m:nary>
+            <m:naryPr>
+              <m:ctrlPr>
+                <w:rPr>
+                  <w:rFonts w:ascii="Cambria Math" w:hAnsi="Cambria Math"/>
+                  <w:i/>
+                </w:rPr>
+              </m:ctrlPr>
+            </m:naryPr>
+            <m:sub>
+              <m:r>
+                <w:rPr>
+                  <w:rFonts w:ascii="Cambria Math" w:hAnsi="Cambria Math"/>
+                </w:rPr>
+                <m:t>-</m:t>
+              </m:r>
+              <m:f>
+                <m:fPr>
+                  <m:ctrlPr>
+                    <w:rPr>
+                      <w:rFonts w:ascii="Cambria Math" w:hAnsi="Cambria Math"/>
+                      <w:i/>
+                    </w:rPr>
+                  </m:ctrlPr>
+                </m:fPr>
+                <m:num>
+                  <m:r>
+                    <w:rPr>
+                      <w:rFonts w:ascii="Cambria Math" w:hAnsi="Cambria Math"/>
+                    </w:rPr>
+                    <m:t>b</m:t>
+                  </m:r>
+                </m:num>
+                <m:den>
+                  <m:r>
+                    <w:rPr>
+                      <w:rFonts w:ascii="Cambria Math" w:hAnsi="Cambria Math"/>
+                    </w:rPr>
+                    <m:t>2</m:t>
+                  </m:r>
+                </m:den>
+              </m:f>
+            </m:sub>
+            <m:sup>
+              <m:f>
+                <m:fPr>
+                  <m:ctrlPr>
+                    <w:rPr>
+                      <w:rFonts w:ascii="Cambria Math" w:hAnsi="Cambria Math"/>
+                      <w:i/>
+                    </w:rPr>
+                  </m:ctrlPr>
+                </m:fPr>
+                <m:num>
+                  <m:r>
+                    <w:rPr>
+                      <w:rFonts w:ascii="Cambria Math" w:hAnsi="Cambria Math"/>
+                    </w:rPr>
+                    <m:t>b</m:t>
+                  </m:r>
+                </m:num>
+                <m:den>
+                  <m:r>
+                    <w:rPr>
+                      <w:rFonts w:ascii="Cambria Math" w:hAnsi="Cambria Math"/>
+                    </w:rPr>
+                    <m:t>2</m:t>
+                  </m:r>
+                </m:den>
+              </m:f>
+            </m:sup>
+            <m:e>
+              <m:sSup>
+                <m:sSupPr>
+                  <m:ctrlPr>
+                    <w:rPr>
+                      <w:rFonts w:ascii="Cambria Math" w:hAnsi="Cambria Math"/>
+                      <w:i/>
+                    </w:rPr>
+                  </m:ctrlPr>
+                </m:sSupPr>
+                <m:e>
+                  <m:r>
+                    <w:rPr>
+                      <w:rFonts w:ascii="Cambria Math" w:hAnsi="Cambria Math"/>
+                    </w:rPr>
+                    <m:t>c</m:t>
+                  </m:r>
+                </m:e>
+                <m:sup>
+                  <m:r>
+                    <w:rPr>
+                      <w:rFonts w:ascii="Cambria Math" w:hAnsi="Cambria Math"/>
+                    </w:rPr>
+                    <m:t>2</m:t>
+                  </m:r>
+                </m:sup>
+              </m:sSup>
+              <m:d>
+                <m:dPr>
+                  <m:ctrlPr>
+                    <w:rPr>
+                      <w:rFonts w:ascii="Cambria Math" w:hAnsi="Cambria Math"/>
+                      <w:i/>
+                    </w:rPr>
+                  </m:ctrlPr>
+                </m:dPr>
+                <m:e>
+                  <m:r>
+                    <w:rPr>
+                      <w:rFonts w:ascii="Cambria Math" w:hAnsi="Cambria Math"/>
+                    </w:rPr>
+                    <m:t>y</m:t>
+                  </m:r>
+                </m:e>
+              </m:d>
+              <m:r>
+                <w:rPr>
+                  <w:rFonts w:ascii="Cambria Math" w:hAnsi="Cambria Math"/>
+                </w:rPr>
+                <m:t>dy</m:t>
+              </m:r>
+            </m:e>
+          </m:nary>
+          <m:r>
+            <w:rPr>
+              <w:rFonts w:ascii="Cambria Math" w:hAnsi="Cambria Math"/>
+            </w:rPr>
+            <m:t>=</m:t>
+          </m:r>
+          <m:f>
+            <m:fPr>
+              <m:ctrlPr>
+                <w:rPr>
+                  <w:rFonts w:ascii="Cambria Math" w:hAnsi="Cambria Math"/>
+                  <w:i/>
+                </w:rPr>
+              </m:ctrlPr>
+            </m:fPr>
+            <m:num>
+              <m:r>
+                <w:rPr>
+                  <w:rFonts w:ascii="Cambria Math" w:hAnsi="Cambria Math"/>
+                </w:rPr>
+                <m:t>2</m:t>
+              </m:r>
+            </m:num>
+            <m:den>
+              <m:r>
+                <w:rPr>
+                  <w:rFonts w:ascii="Cambria Math" w:hAnsi="Cambria Math"/>
+                </w:rPr>
+                <m:t>S</m:t>
+              </m:r>
+            </m:den>
+          </m:f>
+          <m:nary>
+            <m:naryPr>
+              <m:ctrlPr>
+                <w:rPr>
+                  <w:rFonts w:ascii="Cambria Math" w:hAnsi="Cambria Math"/>
+                  <w:i/>
+                </w:rPr>
+              </m:ctrlPr>
+            </m:naryPr>
+            <m:sub>
+              <m:r>
+                <w:rPr>
+                  <w:rFonts w:ascii="Cambria Math" w:hAnsi="Cambria Math"/>
+                </w:rPr>
+                <m:t>0</m:t>
+              </m:r>
+            </m:sub>
+            <m:sup>
+              <m:r>
+                <w:rPr>
+                  <w:rFonts w:ascii="Cambria Math" w:hAnsi="Cambria Math"/>
+                </w:rPr>
+                <m:t>b/2</m:t>
+              </m:r>
+            </m:sup>
+            <m:e>
+              <m:sSup>
+                <m:sSupPr>
+                  <m:ctrlPr>
+                    <w:rPr>
+                      <w:rFonts w:ascii="Cambria Math" w:hAnsi="Cambria Math"/>
+                      <w:i/>
+                    </w:rPr>
+                  </m:ctrlPr>
+                </m:sSupPr>
+                <m:e>
+                  <m:r>
+                    <w:rPr>
+                      <w:rFonts w:ascii="Cambria Math" w:hAnsi="Cambria Math"/>
+                    </w:rPr>
+                    <m:t>c</m:t>
+                  </m:r>
+                </m:e>
+                <m:sup>
+                  <m:r>
+                    <w:rPr>
+                      <w:rFonts w:ascii="Cambria Math" w:hAnsi="Cambria Math"/>
+                    </w:rPr>
+                    <m:t>2</m:t>
+                  </m:r>
+                </m:sup>
+              </m:sSup>
+              <m:r>
+                <w:rPr>
+                  <w:rFonts w:ascii="Cambria Math" w:hAnsi="Cambria Math"/>
+                </w:rPr>
+                <m:t>dy</m:t>
+              </m:r>
+            </m:e>
+          </m:nary>
+        </m:oMath>
+      </m:oMathPara>
+    </w:p>
+    <w:p>
+      <w:pPr>
+        <w:rPr>
+          <w:rFonts w:eastAsiaTheme="minorEastAsia"/>
+        </w:rPr>
+      </w:pPr>
+      <m:oMathPara>
+        <m:oMath>
+          <m:r>
+            <w:rPr>
+              <w:rFonts w:ascii="Cambria Math" w:hAnsi="Cambria Math"/>
+            </w:rPr>
+            <m:t>c</m:t>
+          </m:r>
+          <m:d>
+            <m:dPr>
+              <m:ctrlPr>
+                <w:rPr>
+                  <w:rFonts w:ascii="Cambria Math" w:hAnsi="Cambria Math"/>
+                  <w:i/>
+                </w:rPr>
+              </m:ctrlPr>
+            </m:dPr>
+            <m:e>
+              <m:r>
+                <w:rPr>
+                  <w:rFonts w:ascii="Cambria Math" w:hAnsi="Cambria Math"/>
+                </w:rPr>
+                <m:t>y</m:t>
+              </m:r>
+            </m:e>
+          </m:d>
+          <m:r>
+            <w:rPr>
+              <w:rFonts w:ascii="Cambria Math" w:hAnsi="Cambria Math"/>
+            </w:rPr>
+            <m:t>=</m:t>
+          </m:r>
+          <m:sSub>
+            <m:sSubPr>
+              <m:ctrlPr>
+                <w:rPr>
+                  <w:rFonts w:ascii="Cambria Math" w:hAnsi="Cambria Math"/>
+                  <w:i/>
+                </w:rPr>
+              </m:ctrlPr>
+            </m:sSubPr>
+            <m:e>
+              <m:r>
+                <w:rPr>
+                  <w:rFonts w:ascii="Cambria Math" w:hAnsi="Cambria Math"/>
+                </w:rPr>
+                <m:t>c</m:t>
+              </m:r>
+            </m:e>
+            <m:sub>
+              <m:r>
+                <w:rPr>
+                  <w:rFonts w:ascii="Cambria Math" w:hAnsi="Cambria Math"/>
+                </w:rPr>
+                <m:t>root</m:t>
+              </m:r>
+            </m:sub>
+          </m:sSub>
+          <m:d>
+            <m:dPr>
+              <m:ctrlPr>
+                <w:rPr>
+                  <w:rFonts w:ascii="Cambria Math" w:hAnsi="Cambria Math"/>
+                  <w:i/>
+                </w:rPr>
+              </m:ctrlPr>
+            </m:dPr>
+            <m:e>
+              <m:r>
+                <w:rPr>
+                  <w:rFonts w:ascii="Cambria Math" w:hAnsi="Cambria Math"/>
+                </w:rPr>
+                <m:t>1+</m:t>
+              </m:r>
+              <m:d>
+                <m:dPr>
+                  <m:ctrlPr>
+                    <w:rPr>
+                      <w:rFonts w:ascii="Cambria Math" w:hAnsi="Cambria Math"/>
+                      <w:i/>
+                    </w:rPr>
+                  </m:ctrlPr>
+                </m:dPr>
+                <m:e>
+                  <m:r>
+                    <w:rPr>
+                      <w:rFonts w:ascii="Cambria Math" w:hAnsi="Cambria Math"/>
+                    </w:rPr>
+                    <m:t>TR</m:t>
+                  </m:r>
+                  <m:r>
+                    <w:rPr>
+                      <w:rFonts w:ascii="Cambria Math" w:hAnsi="Cambria Math"/>
+                    </w:rPr>
+                    <m:t>-1</m:t>
+                  </m:r>
+                </m:e>
+              </m:d>
+              <m:f>
+                <m:fPr>
+                  <m:ctrlPr>
+                    <w:rPr>
+                      <w:rFonts w:ascii="Cambria Math" w:hAnsi="Cambria Math"/>
+                      <w:i/>
+                    </w:rPr>
+                  </m:ctrlPr>
+                </m:fPr>
+                <m:num>
+                  <m:d>
+                    <m:dPr>
+                      <m:begChr m:val="|"/>
+                      <m:endChr m:val="|"/>
+                      <m:ctrlPr>
+                        <w:rPr>
+                          <w:rFonts w:ascii="Cambria Math" w:hAnsi="Cambria Math"/>
+                          <w:i/>
+                        </w:rPr>
+                      </m:ctrlPr>
+                    </m:dPr>
+                    <m:e>
+                      <m:r>
+                        <w:rPr>
+                          <w:rFonts w:ascii="Cambria Math" w:hAnsi="Cambria Math"/>
+                        </w:rPr>
+                        <m:t>y</m:t>
+                      </m:r>
+                    </m:e>
+                  </m:d>
+                </m:num>
+                <m:den>
+                  <m:f>
+                    <m:fPr>
+                      <m:ctrlPr>
+                        <w:rPr>
+                          <w:rFonts w:ascii="Cambria Math" w:hAnsi="Cambria Math"/>
+                          <w:i/>
+                        </w:rPr>
+                      </m:ctrlPr>
+                    </m:fPr>
+                    <m:num>
+                      <m:r>
+                        <w:rPr>
+                          <w:rFonts w:ascii="Cambria Math" w:hAnsi="Cambria Math"/>
+                        </w:rPr>
+                        <m:t>b</m:t>
+                      </m:r>
+                    </m:num>
+                    <m:den>
+                      <m:r>
+                        <w:rPr>
+                          <w:rFonts w:ascii="Cambria Math" w:hAnsi="Cambria Math"/>
+                        </w:rPr>
+                        <m:t>2</m:t>
+                      </m:r>
+                    </m:den>
+                  </m:f>
+                </m:den>
+              </m:f>
+            </m:e>
+          </m:d>
+        </m:oMath>
+      </m:oMathPara>
+    </w:p>
+    <w:p>
+      <w:pPr>
+        <w:rPr>
+          <w:rFonts w:eastAsiaTheme="minorEastAsia"/>
+        </w:rPr>
+      </w:pPr>
+      <m:oMathPara>
+        <m:oMath>
+          <m:r>
+            <w:rPr>
+              <w:rFonts w:ascii="Cambria Math" w:eastAsiaTheme="minorEastAsia" w:hAnsi="Cambria Math"/>
+            </w:rPr>
+            <m:t>∴</m:t>
+          </m:r>
+          <m:acc>
+            <m:accPr>
+              <m:chr m:val="̅"/>
+              <m:ctrlPr>
+                <w:rPr>
+                  <w:rFonts w:ascii="Cambria Math" w:eastAsiaTheme="minorEastAsia" w:hAnsi="Cambria Math"/>
+                  <w:i/>
+                </w:rPr>
+              </m:ctrlPr>
+            </m:accPr>
+            <m:e>
+              <m:r>
+                <w:rPr>
+                  <w:rFonts w:ascii="Cambria Math" w:eastAsiaTheme="minorEastAsia" w:hAnsi="Cambria Math"/>
+                </w:rPr>
+                <m:t>c</m:t>
+              </m:r>
+            </m:e>
+          </m:acc>
+          <m:r>
+            <w:rPr>
+              <w:rFonts w:ascii="Cambria Math" w:eastAsiaTheme="minorEastAsia" w:hAnsi="Cambria Math"/>
+            </w:rPr>
+            <m:t>=</m:t>
+          </m:r>
+          <m:f>
+            <m:fPr>
+              <m:ctrlPr>
+                <w:rPr>
+                  <w:rFonts w:ascii="Cambria Math" w:eastAsiaTheme="minorEastAsia" w:hAnsi="Cambria Math"/>
+                  <w:i/>
+                </w:rPr>
+              </m:ctrlPr>
+            </m:fPr>
+            <m:num>
+              <m:r>
+                <w:rPr>
+                  <w:rFonts w:ascii="Cambria Math" w:eastAsiaTheme="minorEastAsia" w:hAnsi="Cambria Math"/>
+                </w:rPr>
+                <m:t>2</m:t>
+              </m:r>
+            </m:num>
+            <m:den>
+              <m:r>
+                <w:rPr>
+                  <w:rFonts w:ascii="Cambria Math" w:eastAsiaTheme="minorEastAsia" w:hAnsi="Cambria Math"/>
+                </w:rPr>
+                <m:t>S</m:t>
+              </m:r>
+            </m:den>
+          </m:f>
+          <m:sSubSup>
+            <m:sSubSupPr>
+              <m:ctrlPr>
+                <w:rPr>
+                  <w:rFonts w:ascii="Cambria Math" w:eastAsiaTheme="minorEastAsia" w:hAnsi="Cambria Math"/>
+                  <w:i/>
+                </w:rPr>
+              </m:ctrlPr>
+            </m:sSubSupPr>
+            <m:e>
+              <m:r>
+                <w:rPr>
+                  <w:rFonts w:ascii="Cambria Math" w:eastAsiaTheme="minorEastAsia" w:hAnsi="Cambria Math"/>
+                </w:rPr>
+                <m:t>c</m:t>
+              </m:r>
+            </m:e>
+            <m:sub>
+              <m:r>
+                <w:rPr>
+                  <w:rFonts w:ascii="Cambria Math" w:eastAsiaTheme="minorEastAsia" w:hAnsi="Cambria Math"/>
+                </w:rPr>
+                <m:t>root</m:t>
+              </m:r>
+            </m:sub>
+            <m:sup>
+              <m:r>
+                <w:rPr>
+                  <w:rFonts w:ascii="Cambria Math" w:eastAsiaTheme="minorEastAsia" w:hAnsi="Cambria Math"/>
+                </w:rPr>
+                <m:t>2</m:t>
+              </m:r>
+            </m:sup>
+          </m:sSubSup>
+          <m:f>
+            <m:fPr>
+              <m:ctrlPr>
+                <w:rPr>
+                  <w:rFonts w:ascii="Cambria Math" w:eastAsiaTheme="minorEastAsia" w:hAnsi="Cambria Math"/>
+                  <w:i/>
+                </w:rPr>
+              </m:ctrlPr>
+            </m:fPr>
+            <m:num>
+              <m:sSubSup>
+                <m:sSubSupPr>
+                  <m:ctrlPr>
+                    <w:rPr>
+                      <w:rFonts w:ascii="Cambria Math" w:eastAsiaTheme="minorEastAsia" w:hAnsi="Cambria Math"/>
+                      <w:i/>
+                    </w:rPr>
+                  </m:ctrlPr>
+                </m:sSubSupPr>
+                <m:e>
+                  <m:d>
+                    <m:dPr>
+                      <m:begChr m:val=""/>
+                      <m:endChr m:val="|"/>
+                      <m:ctrlPr>
+                        <w:rPr>
+                          <w:rFonts w:ascii="Cambria Math" w:eastAsiaTheme="minorEastAsia" w:hAnsi="Cambria Math"/>
+                          <w:i/>
+                        </w:rPr>
+                      </m:ctrlPr>
+                    </m:dPr>
+                    <m:e>
+                      <m:sSup>
+                        <m:sSupPr>
+                          <m:ctrlPr>
+                            <w:rPr>
+                              <w:rFonts w:ascii="Cambria Math" w:eastAsiaTheme="minorEastAsia" w:hAnsi="Cambria Math"/>
+                              <w:i/>
+                            </w:rPr>
+                          </m:ctrlPr>
+                        </m:sSupPr>
+                        <m:e>
+                          <m:d>
+                            <m:dPr>
+                              <m:ctrlPr>
+                                <w:rPr>
+                                  <w:rFonts w:ascii="Cambria Math" w:eastAsiaTheme="minorEastAsia" w:hAnsi="Cambria Math"/>
+                                  <w:i/>
+                                </w:rPr>
+                              </m:ctrlPr>
+                            </m:dPr>
+                            <m:e>
+                              <m:r>
+                                <w:rPr>
+                                  <w:rFonts w:ascii="Cambria Math" w:eastAsiaTheme="minorEastAsia" w:hAnsi="Cambria Math"/>
+                                </w:rPr>
+                                <m:t>1+</m:t>
+                              </m:r>
+                              <m:d>
+                                <m:dPr>
+                                  <m:ctrlPr>
+                                    <w:rPr>
+                                      <w:rFonts w:ascii="Cambria Math" w:eastAsiaTheme="minorEastAsia" w:hAnsi="Cambria Math"/>
+                                      <w:i/>
+                                    </w:rPr>
+                                  </m:ctrlPr>
+                                </m:dPr>
+                                <m:e>
+                                  <m:r>
+                                    <w:rPr>
+                                      <w:rFonts w:ascii="Cambria Math" w:eastAsiaTheme="minorEastAsia" w:hAnsi="Cambria Math"/>
+                                    </w:rPr>
+                                    <m:t>TR</m:t>
+                                  </m:r>
+                                  <m:r>
+                                    <w:rPr>
+                                      <w:rFonts w:ascii="Cambria Math" w:eastAsiaTheme="minorEastAsia" w:hAnsi="Cambria Math"/>
+                                    </w:rPr>
+                                    <m:t>-1</m:t>
+                                  </m:r>
+                                </m:e>
+                              </m:d>
+                              <m:f>
+                                <m:fPr>
+                                  <m:ctrlPr>
+                                    <w:rPr>
+                                      <w:rFonts w:ascii="Cambria Math" w:eastAsiaTheme="minorEastAsia" w:hAnsi="Cambria Math"/>
+                                      <w:i/>
+                                    </w:rPr>
+                                  </m:ctrlPr>
+                                </m:fPr>
+                                <m:num>
+                                  <m:d>
+                                    <m:dPr>
+                                      <m:begChr m:val="|"/>
+                                      <m:endChr m:val="|"/>
+                                      <m:ctrlPr>
+                                        <w:rPr>
+                                          <w:rFonts w:ascii="Cambria Math" w:eastAsiaTheme="minorEastAsia" w:hAnsi="Cambria Math"/>
+                                          <w:i/>
+                                        </w:rPr>
+                                      </m:ctrlPr>
+                                    </m:dPr>
+                                    <m:e>
+                                      <m:r>
+                                        <w:rPr>
+                                          <w:rFonts w:ascii="Cambria Math" w:eastAsiaTheme="minorEastAsia" w:hAnsi="Cambria Math"/>
+                                        </w:rPr>
+                                        <m:t>y</m:t>
+                                      </m:r>
+                                    </m:e>
+                                  </m:d>
+                                </m:num>
+                                <m:den>
+                                  <m:f>
+                                    <m:fPr>
+                                      <m:ctrlPr>
+                                        <w:rPr>
+                                          <w:rFonts w:ascii="Cambria Math" w:eastAsiaTheme="minorEastAsia" w:hAnsi="Cambria Math"/>
+                                          <w:i/>
+                                        </w:rPr>
+                                      </m:ctrlPr>
+                                    </m:fPr>
+                                    <m:num>
+                                      <m:r>
+                                        <w:rPr>
+                                          <w:rFonts w:ascii="Cambria Math" w:eastAsiaTheme="minorEastAsia" w:hAnsi="Cambria Math"/>
+                                        </w:rPr>
+                                        <m:t>b</m:t>
+                                      </m:r>
+                                    </m:num>
+                                    <m:den>
+                                      <m:r>
+                                        <w:rPr>
+                                          <w:rFonts w:ascii="Cambria Math" w:eastAsiaTheme="minorEastAsia" w:hAnsi="Cambria Math"/>
+                                        </w:rPr>
+                                        <m:t>2</m:t>
+                                      </m:r>
+                                    </m:den>
+                                  </m:f>
+                                </m:den>
+                              </m:f>
+                            </m:e>
+                          </m:d>
+                        </m:e>
+                        <m:sup>
+                          <m:r>
+                            <w:rPr>
+                              <w:rFonts w:ascii="Cambria Math" w:eastAsiaTheme="minorEastAsia" w:hAnsi="Cambria Math"/>
+                            </w:rPr>
+                            <m:t>3</m:t>
+                          </m:r>
+                        </m:sup>
+                      </m:sSup>
+                    </m:e>
+                  </m:d>
+                </m:e>
+                <m:sub>
+                  <m:r>
+                    <w:rPr>
+                      <w:rFonts w:ascii="Cambria Math" w:eastAsiaTheme="minorEastAsia" w:hAnsi="Cambria Math"/>
+                    </w:rPr>
+                    <m:t>0</m:t>
+                  </m:r>
+                </m:sub>
+                <m:sup>
+                  <m:r>
+                    <w:rPr>
+                      <w:rFonts w:ascii="Cambria Math" w:eastAsiaTheme="minorEastAsia" w:hAnsi="Cambria Math"/>
+                    </w:rPr>
+                    <m:t>b/2</m:t>
+                  </m:r>
+                </m:sup>
+              </m:sSubSup>
+            </m:num>
+            <m:den>
+              <m:r>
+                <w:rPr>
+                  <w:rFonts w:ascii="Cambria Math" w:eastAsiaTheme="minorEastAsia" w:hAnsi="Cambria Math"/>
+                </w:rPr>
+                <m:t>3⋅</m:t>
+              </m:r>
+              <m:f>
+                <m:fPr>
+                  <m:ctrlPr>
+                    <w:rPr>
+                      <w:rFonts w:ascii="Cambria Math" w:eastAsiaTheme="minorEastAsia" w:hAnsi="Cambria Math"/>
+                      <w:i/>
+                    </w:rPr>
+                  </m:ctrlPr>
+                </m:fPr>
+                <m:num>
+                  <m:d>
+                    <m:dPr>
+                      <m:ctrlPr>
+                        <w:rPr>
+                          <w:rFonts w:ascii="Cambria Math" w:eastAsiaTheme="minorEastAsia" w:hAnsi="Cambria Math"/>
+                        </w:rPr>
+                      </m:ctrlPr>
+                    </m:dPr>
+                    <m:e>
+                      <m:r>
+                        <w:rPr>
+                          <w:rFonts w:ascii="Cambria Math" w:eastAsiaTheme="minorEastAsia" w:hAnsi="Cambria Math"/>
+                        </w:rPr>
+                        <m:t>TR</m:t>
+                      </m:r>
+                      <m:r>
+                        <w:rPr>
+                          <w:rFonts w:ascii="Cambria Math" w:eastAsiaTheme="minorEastAsia" w:hAnsi="Cambria Math"/>
+                        </w:rPr>
+                        <m:t>-1</m:t>
+                      </m:r>
+                      <m:ctrlPr>
+                        <w:rPr>
+                          <w:rFonts w:ascii="Cambria Math" w:eastAsiaTheme="minorEastAsia" w:hAnsi="Cambria Math"/>
+                          <w:i/>
+                        </w:rPr>
+                      </m:ctrlPr>
+                    </m:e>
+                  </m:d>
+                </m:num>
+                <m:den>
+                  <m:r>
+                    <w:rPr>
+                      <w:rFonts w:ascii="Cambria Math" w:eastAsiaTheme="minorEastAsia" w:hAnsi="Cambria Math"/>
+                    </w:rPr>
+                    <m:t>b/2</m:t>
+                  </m:r>
+                </m:den>
+              </m:f>
+            </m:den>
+          </m:f>
+          <m:r>
+            <w:rPr>
+              <w:rFonts w:ascii="Cambria Math" w:eastAsiaTheme="minorEastAsia" w:hAnsi="Cambria Math"/>
+            </w:rPr>
+            <m:t>=</m:t>
+          </m:r>
+          <m:f>
+            <m:fPr>
+              <m:ctrlPr>
+                <w:rPr>
+                  <w:rFonts w:ascii="Cambria Math" w:eastAsiaTheme="minorEastAsia" w:hAnsi="Cambria Math"/>
+                  <w:i/>
+                </w:rPr>
+              </m:ctrlPr>
+            </m:fPr>
+            <m:num>
+              <m:r>
+                <w:rPr>
+                  <w:rFonts w:ascii="Cambria Math" w:eastAsiaTheme="minorEastAsia" w:hAnsi="Cambria Math"/>
+                </w:rPr>
+                <m:t>b⋅</m:t>
+              </m:r>
+              <m:sSubSup>
+                <m:sSubSupPr>
+                  <m:ctrlPr>
+                    <w:rPr>
+                      <w:rFonts w:ascii="Cambria Math" w:eastAsiaTheme="minorEastAsia" w:hAnsi="Cambria Math"/>
+                      <w:i/>
+                    </w:rPr>
+                  </m:ctrlPr>
+                </m:sSubSupPr>
+                <m:e>
+                  <m:r>
+                    <w:rPr>
+                      <w:rFonts w:ascii="Cambria Math" w:eastAsiaTheme="minorEastAsia" w:hAnsi="Cambria Math"/>
+                    </w:rPr>
+                    <m:t>c</m:t>
+                  </m:r>
+                </m:e>
+                <m:sub>
+                  <m:r>
+                    <w:rPr>
+                      <w:rFonts w:ascii="Cambria Math" w:eastAsiaTheme="minorEastAsia" w:hAnsi="Cambria Math"/>
+                    </w:rPr>
+                    <m:t>root</m:t>
+                  </m:r>
+                </m:sub>
+                <m:sup>
+                  <m:r>
+                    <w:rPr>
+                      <w:rFonts w:ascii="Cambria Math" w:eastAsiaTheme="minorEastAsia" w:hAnsi="Cambria Math"/>
+                    </w:rPr>
+                    <m:t>2</m:t>
+                  </m:r>
+                </m:sup>
+              </m:sSubSup>
+            </m:num>
+            <m:den>
+              <m:r>
+                <w:rPr>
+                  <w:rFonts w:ascii="Cambria Math" w:eastAsiaTheme="minorEastAsia" w:hAnsi="Cambria Math"/>
+                </w:rPr>
+                <m:t>3S</m:t>
+              </m:r>
+              <m:d>
+                <m:dPr>
+                  <m:ctrlPr>
+                    <w:rPr>
+                      <w:rFonts w:ascii="Cambria Math" w:eastAsiaTheme="minorEastAsia" w:hAnsi="Cambria Math"/>
+                      <w:i/>
+                    </w:rPr>
+                  </m:ctrlPr>
+                </m:dPr>
+                <m:e>
+                  <m:r>
+                    <w:rPr>
+                      <w:rFonts w:ascii="Cambria Math" w:eastAsiaTheme="minorEastAsia" w:hAnsi="Cambria Math"/>
+                    </w:rPr>
+                    <m:t>TR</m:t>
+                  </m:r>
+                  <m:r>
+                    <w:rPr>
+                      <w:rFonts w:ascii="Cambria Math" w:eastAsiaTheme="minorEastAsia" w:hAnsi="Cambria Math"/>
+                    </w:rPr>
+                    <m:t>-1</m:t>
+                  </m:r>
+                </m:e>
+              </m:d>
+            </m:den>
+          </m:f>
+          <m:d>
+            <m:dPr>
+              <m:ctrlPr>
+                <w:rPr>
+                  <w:rFonts w:ascii="Cambria Math" w:eastAsiaTheme="minorEastAsia" w:hAnsi="Cambria Math"/>
+                  <w:i/>
+                </w:rPr>
+              </m:ctrlPr>
+            </m:dPr>
+            <m:e>
+              <m:sSup>
+                <m:sSupPr>
+                  <m:ctrlPr>
+                    <w:rPr>
+                      <w:rFonts w:ascii="Cambria Math" w:eastAsiaTheme="minorEastAsia" w:hAnsi="Cambria Math"/>
+                    </w:rPr>
+                  </m:ctrlPr>
+                </m:sSupPr>
+                <m:e>
+                  <m:r>
+                    <w:rPr>
+                      <w:rFonts w:ascii="Cambria Math" w:eastAsiaTheme="minorEastAsia" w:hAnsi="Cambria Math"/>
+                    </w:rPr>
+                    <m:t>TR</m:t>
+                  </m:r>
+                  <m:ctrlPr>
+                    <w:rPr>
+                      <w:rFonts w:ascii="Cambria Math" w:eastAsiaTheme="minorEastAsia" w:hAnsi="Cambria Math"/>
+                      <w:i/>
+                    </w:rPr>
+                  </m:ctrlPr>
+                </m:e>
+                <m:sup>
+                  <m:r>
+                    <w:rPr>
+                      <w:rFonts w:ascii="Cambria Math" w:eastAsiaTheme="minorEastAsia" w:hAnsi="Cambria Math"/>
+                    </w:rPr>
+                    <m:t>3</m:t>
+                  </m:r>
+                </m:sup>
+              </m:sSup>
+              <m:r>
+                <w:rPr>
+                  <w:rFonts w:ascii="Cambria Math" w:eastAsiaTheme="minorEastAsia" w:hAnsi="Cambria Math"/>
+                </w:rPr>
+                <m:t>-1</m:t>
+              </m:r>
+            </m:e>
+          </m:d>
+        </m:oMath>
+      </m:oMathPara>
+    </w:p>
+    <w:p>
+      <w:pPr>
+        <w:rPr>
+          <w:rFonts w:eastAsiaTheme="minorEastAsia"/>
+        </w:rPr>
+      </w:pPr>
+      <w:r>
+        <w:rPr>
+          <w:rFonts w:eastAsiaTheme="minorEastAsia"/>
+        </w:rPr>
+        <w:t>But</w:t>
+      </w:r>
+    </w:p>
+    <w:p>
+      <w:pPr>
+        <w:rPr>
+          <w:rFonts w:eastAsiaTheme="minorEastAsia"/>
+        </w:rPr>
+      </w:pPr>
+      <m:oMathPara>
+        <m:oMath>
+          <m:sSub>
+            <m:sSubPr>
+              <m:ctrlPr>
+                <w:rPr>
+                  <w:rFonts w:ascii="Cambria Math" w:eastAsiaTheme="minorEastAsia" w:hAnsi="Cambria Math"/>
+                  <w:i/>
+                </w:rPr>
+              </m:ctrlPr>
+            </m:sSubPr>
+            <m:e>
+              <m:r>
+                <w:rPr>
+                  <w:rFonts w:ascii="Cambria Math" w:eastAsiaTheme="minorEastAsia" w:hAnsi="Cambria Math"/>
+                </w:rPr>
+                <m:t>c</m:t>
+              </m:r>
+            </m:e>
+            <m:sub>
+              <m:r>
+                <w:rPr>
+                  <w:rFonts w:ascii="Cambria Math" w:eastAsiaTheme="minorEastAsia" w:hAnsi="Cambria Math"/>
+                </w:rPr>
+                <m:t>root</m:t>
+              </m:r>
+            </m:sub>
+          </m:sSub>
+          <m:r>
+            <w:rPr>
+              <w:rFonts w:ascii="Cambria Math" w:eastAsiaTheme="minorEastAsia" w:hAnsi="Cambria Math"/>
+            </w:rPr>
+            <m:t>=</m:t>
+          </m:r>
+          <m:f>
+            <m:fPr>
+              <m:ctrlPr>
+                <w:rPr>
+                  <w:rFonts w:ascii="Cambria Math" w:eastAsiaTheme="minorEastAsia" w:hAnsi="Cambria Math"/>
+                  <w:i/>
+                </w:rPr>
+              </m:ctrlPr>
+            </m:fPr>
+            <m:num>
+              <m:r>
+                <w:rPr>
+                  <w:rFonts w:ascii="Cambria Math" w:eastAsiaTheme="minorEastAsia" w:hAnsi="Cambria Math"/>
+                </w:rPr>
+                <m:t>2S</m:t>
+              </m:r>
+            </m:num>
+            <m:den>
+              <m:r>
+                <w:rPr>
+                  <w:rFonts w:ascii="Cambria Math" w:eastAsiaTheme="minorEastAsia" w:hAnsi="Cambria Math"/>
+                </w:rPr>
+                <m:t>b</m:t>
+              </m:r>
+              <m:d>
+                <m:dPr>
+                  <m:ctrlPr>
+                    <w:rPr>
+                      <w:rFonts w:ascii="Cambria Math" w:eastAsiaTheme="minorEastAsia" w:hAnsi="Cambria Math"/>
+                      <w:i/>
+                    </w:rPr>
+                  </m:ctrlPr>
+                </m:dPr>
+                <m:e>
+                  <m:r>
+                    <w:rPr>
+                      <w:rFonts w:ascii="Cambria Math" w:eastAsiaTheme="minorEastAsia" w:hAnsi="Cambria Math"/>
+                    </w:rPr>
+                    <m:t>1+</m:t>
+                  </m:r>
+                  <m:r>
+                    <w:rPr>
+                      <w:rFonts w:ascii="Cambria Math" w:eastAsiaTheme="minorEastAsia" w:hAnsi="Cambria Math"/>
+                    </w:rPr>
+                    <m:t>TR</m:t>
+                  </m:r>
+                </m:e>
+              </m:d>
+            </m:den>
+          </m:f>
+          <m:r>
+            <w:rPr>
+              <w:rFonts w:ascii="Cambria Math" w:eastAsiaTheme="minorEastAsia" w:hAnsi="Cambria Math"/>
+            </w:rPr>
+            <m:t>⇒</m:t>
+          </m:r>
+          <m:f>
+            <m:fPr>
+              <m:ctrlPr>
+                <w:rPr>
+                  <w:rFonts w:ascii="Cambria Math" w:eastAsiaTheme="minorEastAsia" w:hAnsi="Cambria Math"/>
+                  <w:i/>
+                </w:rPr>
+              </m:ctrlPr>
+            </m:fPr>
+            <m:num>
+              <m:r>
+                <w:rPr>
+                  <w:rFonts w:ascii="Cambria Math" w:eastAsiaTheme="minorEastAsia" w:hAnsi="Cambria Math"/>
+                </w:rPr>
+                <m:t>b⋅</m:t>
+              </m:r>
+              <m:sSub>
+                <m:sSubPr>
+                  <m:ctrlPr>
+                    <w:rPr>
+                      <w:rFonts w:ascii="Cambria Math" w:eastAsiaTheme="minorEastAsia" w:hAnsi="Cambria Math"/>
+                      <w:i/>
+                    </w:rPr>
+                  </m:ctrlPr>
+                </m:sSubPr>
+                <m:e>
+                  <m:r>
+                    <w:rPr>
+                      <w:rFonts w:ascii="Cambria Math" w:eastAsiaTheme="minorEastAsia" w:hAnsi="Cambria Math"/>
+                    </w:rPr>
+                    <m:t>c</m:t>
+                  </m:r>
+                </m:e>
+                <m:sub>
+                  <m:r>
+                    <w:rPr>
+                      <w:rFonts w:ascii="Cambria Math" w:eastAsiaTheme="minorEastAsia" w:hAnsi="Cambria Math"/>
+                    </w:rPr>
+                    <m:t>root</m:t>
+                  </m:r>
+                </m:sub>
+              </m:sSub>
+            </m:num>
+            <m:den>
+              <m:r>
+                <w:rPr>
+                  <w:rFonts w:ascii="Cambria Math" w:eastAsiaTheme="minorEastAsia" w:hAnsi="Cambria Math"/>
+                </w:rPr>
+                <m:t>S</m:t>
+              </m:r>
+            </m:den>
+          </m:f>
+          <m:r>
+            <w:rPr>
+              <w:rFonts w:ascii="Cambria Math" w:eastAsiaTheme="minorEastAsia" w:hAnsi="Cambria Math"/>
+            </w:rPr>
+            <m:t>=</m:t>
+          </m:r>
+          <m:f>
+            <m:fPr>
+              <m:ctrlPr>
+                <w:rPr>
+                  <w:rFonts w:ascii="Cambria Math" w:eastAsiaTheme="minorEastAsia" w:hAnsi="Cambria Math"/>
+                  <w:i/>
+                </w:rPr>
+              </m:ctrlPr>
+            </m:fPr>
+            <m:num>
+              <m:r>
+                <w:rPr>
+                  <w:rFonts w:ascii="Cambria Math" w:eastAsiaTheme="minorEastAsia" w:hAnsi="Cambria Math"/>
+                </w:rPr>
+                <m:t>2</m:t>
+              </m:r>
+            </m:num>
+            <m:den>
+              <m:r>
+                <w:rPr>
+                  <w:rFonts w:ascii="Cambria Math" w:eastAsiaTheme="minorEastAsia" w:hAnsi="Cambria Math"/>
+                </w:rPr>
+                <m:t>1+</m:t>
+              </m:r>
+              <m:r>
+                <w:rPr>
+                  <w:rFonts w:ascii="Cambria Math" w:eastAsiaTheme="minorEastAsia" w:hAnsi="Cambria Math"/>
+                </w:rPr>
+                <m:t>TR</m:t>
+              </m:r>
+            </m:den>
+          </m:f>
+        </m:oMath>
+      </m:oMathPara>
+    </w:p>
+    <w:p>
+      <w:pPr>
+        <w:rPr>
+          <w:rFonts w:eastAsiaTheme="minorEastAsia"/>
+        </w:rPr>
+      </w:pPr>
+      <m:oMathPara>
+        <m:oMath>
+          <m:r>
+            <w:rPr>
+              <w:rFonts w:ascii="Cambria Math" w:hAnsi="Cambria Math"/>
+            </w:rPr>
+            <m:t>⇒</m:t>
+          </m:r>
+          <m:acc>
+            <m:accPr>
+              <m:chr m:val="̅"/>
+              <m:ctrlPr>
+                <w:rPr>
+                  <w:rFonts w:ascii="Cambria Math" w:hAnsi="Cambria Math"/>
+                  <w:i/>
+                </w:rPr>
+              </m:ctrlPr>
+            </m:accPr>
+            <m:e>
+              <m:r>
+                <w:rPr>
+                  <w:rFonts w:ascii="Cambria Math" w:hAnsi="Cambria Math"/>
+                </w:rPr>
+                <m:t>c</m:t>
+              </m:r>
+            </m:e>
+          </m:acc>
+          <m:r>
+            <w:rPr>
+              <w:rFonts w:ascii="Cambria Math" w:hAnsi="Cambria Math"/>
+            </w:rPr>
+            <m:t>=</m:t>
+          </m:r>
+          <m:f>
+            <m:fPr>
+              <m:ctrlPr>
+                <w:rPr>
+                  <w:rFonts w:ascii="Cambria Math" w:hAnsi="Cambria Math"/>
+                  <w:i/>
+                </w:rPr>
+              </m:ctrlPr>
+            </m:fPr>
+            <m:num>
+              <m:r>
+                <w:rPr>
+                  <w:rFonts w:ascii="Cambria Math" w:hAnsi="Cambria Math"/>
+                </w:rPr>
+                <m:t>2</m:t>
+              </m:r>
+            </m:num>
+            <m:den>
+              <m:r>
+                <w:rPr>
+                  <w:rFonts w:ascii="Cambria Math" w:hAnsi="Cambria Math"/>
+                </w:rPr>
+                <m:t>3</m:t>
+              </m:r>
+            </m:den>
+          </m:f>
+          <m:sSub>
+            <m:sSubPr>
+              <m:ctrlPr>
+                <w:rPr>
+                  <w:rFonts w:ascii="Cambria Math" w:hAnsi="Cambria Math"/>
+                  <w:i/>
+                </w:rPr>
+              </m:ctrlPr>
+            </m:sSubPr>
+            <m:e>
+              <m:r>
+                <w:rPr>
+                  <w:rFonts w:ascii="Cambria Math" w:hAnsi="Cambria Math"/>
+                </w:rPr>
+                <m:t>c</m:t>
+              </m:r>
+            </m:e>
+            <m:sub>
+              <m:r>
+                <w:rPr>
+                  <w:rFonts w:ascii="Cambria Math" w:hAnsi="Cambria Math"/>
+                </w:rPr>
+                <m:t>root</m:t>
+              </m:r>
+            </m:sub>
+          </m:sSub>
+          <m:f>
+            <m:fPr>
+              <m:ctrlPr>
+                <w:rPr>
+                  <w:rFonts w:ascii="Cambria Math" w:hAnsi="Cambria Math"/>
+                  <w:i/>
+                </w:rPr>
+              </m:ctrlPr>
+            </m:fPr>
+            <m:num>
+              <m:r>
+                <w:rPr>
+                  <w:rFonts w:ascii="Cambria Math" w:hAnsi="Cambria Math"/>
+                </w:rPr>
+                <m:t>1+</m:t>
+              </m:r>
+              <m:r>
+                <w:rPr>
+                  <w:rFonts w:ascii="Cambria Math" w:hAnsi="Cambria Math"/>
+                </w:rPr>
+                <m:t>TR</m:t>
+              </m:r>
+              <m:r>
+                <w:rPr>
+                  <w:rFonts w:ascii="Cambria Math" w:hAnsi="Cambria Math"/>
+                </w:rPr>
+                <m:t>+</m:t>
+              </m:r>
+              <m:sSup>
+                <m:sSupPr>
+                  <m:ctrlPr>
+                    <w:rPr>
+                      <w:rFonts w:ascii="Cambria Math" w:hAnsi="Cambria Math"/>
+                      <w:i/>
+                    </w:rPr>
+                  </m:ctrlPr>
+                </m:sSupPr>
+                <m:e>
+                  <m:r>
+                    <w:rPr>
+                      <w:rFonts w:ascii="Cambria Math" w:hAnsi="Cambria Math"/>
+                    </w:rPr>
+                    <m:t>TR</m:t>
+                  </m:r>
+                </m:e>
+                <m:sup>
+                  <m:r>
+                    <w:rPr>
+                      <w:rFonts w:ascii="Cambria Math" w:hAnsi="Cambria Math"/>
+                    </w:rPr>
+                    <m:t>2</m:t>
+                  </m:r>
+                </m:sup>
+              </m:sSup>
+            </m:num>
+            <m:den>
+              <m:r>
+                <w:rPr>
+                  <w:rFonts w:ascii="Cambria Math" w:hAnsi="Cambria Math"/>
+                </w:rPr>
+                <m:t>1+</m:t>
+              </m:r>
+              <m:r>
+                <w:rPr>
+                  <w:rFonts w:ascii="Cambria Math" w:hAnsi="Cambria Math"/>
+                </w:rPr>
+                <m:t>TR</m:t>
+              </m:r>
+            </m:den>
+          </m:f>
+        </m:oMath>
+      </m:oMathPara>
+    </w:p>
+    <w:p>
+      <w:pPr>
+        <w:rPr>
+          <w:rFonts w:eastAsiaTheme="minorEastAsia"/>
+        </w:rPr>
+      </w:pPr>
+      <w:r>
+        <w:rPr>
+          <w:rFonts w:eastAsiaTheme="minorEastAsia"/>
+        </w:rPr>
+        <w:t>yMAC</w:t>
+      </w:r>
+    </w:p>
+    <w:p>
+      <w:pPr>
+        <w:rPr>
+          <w:rFonts w:eastAsiaTheme="minorEastAsia"/>
+        </w:rPr>
+      </w:pPr>
+      <m:oMathPara>
+        <m:oMath>
+          <m:sSub>
+            <m:sSubPr>
+              <m:ctrlPr>
+                <w:rPr>
+                  <w:rFonts w:ascii="Cambria Math" w:hAnsi="Cambria Math"/>
+                  <w:i/>
+                </w:rPr>
+              </m:ctrlPr>
+            </m:sSubPr>
+            <m:e>
+              <m:r>
+                <w:rPr>
+                  <w:rFonts w:ascii="Cambria Math" w:hAnsi="Cambria Math"/>
+                </w:rPr>
+                <m:t>c</m:t>
+              </m:r>
+            </m:e>
+            <m:sub>
+              <m:r>
+                <w:rPr>
+                  <w:rFonts w:ascii="Cambria Math" w:hAnsi="Cambria Math"/>
+                </w:rPr>
+                <m:t>root</m:t>
+              </m:r>
+            </m:sub>
+          </m:sSub>
+          <m:d>
+            <m:dPr>
+              <m:ctrlPr>
+                <w:rPr>
+                  <w:rFonts w:ascii="Cambria Math" w:hAnsi="Cambria Math"/>
+                  <w:i/>
+                </w:rPr>
+              </m:ctrlPr>
+            </m:dPr>
+            <m:e>
+              <m:r>
+                <w:rPr>
+                  <w:rFonts w:ascii="Cambria Math" w:hAnsi="Cambria Math"/>
+                </w:rPr>
+                <m:t>1+</m:t>
+              </m:r>
+              <m:d>
+                <m:dPr>
+                  <m:ctrlPr>
+                    <w:rPr>
+                      <w:rFonts w:ascii="Cambria Math" w:hAnsi="Cambria Math"/>
+                      <w:i/>
+                    </w:rPr>
+                  </m:ctrlPr>
+                </m:dPr>
+                <m:e>
+                  <m:r>
+                    <w:rPr>
+                      <w:rFonts w:ascii="Cambria Math" w:hAnsi="Cambria Math"/>
+                    </w:rPr>
+                    <m:t>TR</m:t>
+                  </m:r>
+                  <m:r>
+                    <w:rPr>
+                      <w:rFonts w:ascii="Cambria Math" w:hAnsi="Cambria Math"/>
+                    </w:rPr>
+                    <m:t>-1</m:t>
+                  </m:r>
+                </m:e>
+              </m:d>
+              <m:f>
+                <m:fPr>
+                  <m:ctrlPr>
+                    <w:rPr>
+                      <w:rFonts w:ascii="Cambria Math" w:hAnsi="Cambria Math"/>
+                      <w:i/>
+                    </w:rPr>
+                  </m:ctrlPr>
+                </m:fPr>
+                <m:num>
+                  <m:r>
+                    <w:rPr>
+                      <w:rFonts w:ascii="Cambria Math" w:hAnsi="Cambria Math"/>
+                    </w:rPr>
+                    <m:t>y</m:t>
+                  </m:r>
+                </m:num>
+                <m:den>
+                  <m:f>
+                    <m:fPr>
+                      <m:ctrlPr>
+                        <w:rPr>
+                          <w:rFonts w:ascii="Cambria Math" w:hAnsi="Cambria Math"/>
+                          <w:i/>
+                        </w:rPr>
+                      </m:ctrlPr>
+                    </m:fPr>
+                    <m:num>
+                      <m:r>
+                        <w:rPr>
+                          <w:rFonts w:ascii="Cambria Math" w:hAnsi="Cambria Math"/>
+                        </w:rPr>
+                        <m:t>b</m:t>
+                      </m:r>
+                    </m:num>
+                    <m:den>
+                      <m:r>
+                        <w:rPr>
+                          <w:rFonts w:ascii="Cambria Math" w:hAnsi="Cambria Math"/>
+                        </w:rPr>
+                        <m:t>2</m:t>
+                      </m:r>
+                    </m:den>
+                  </m:f>
+                </m:den>
+              </m:f>
+            </m:e>
+          </m:d>
+          <m:r>
+            <w:rPr>
+              <w:rFonts w:ascii="Cambria Math" w:hAnsi="Cambria Math"/>
+            </w:rPr>
+            <m:t>=</m:t>
+          </m:r>
+          <m:f>
+            <m:fPr>
+              <m:ctrlPr>
+                <w:rPr>
+                  <w:rFonts w:ascii="Cambria Math" w:hAnsi="Cambria Math"/>
+                  <w:i/>
+                </w:rPr>
+              </m:ctrlPr>
+            </m:fPr>
+            <m:num>
+              <m:r>
+                <w:rPr>
+                  <w:rFonts w:ascii="Cambria Math" w:hAnsi="Cambria Math"/>
+                </w:rPr>
+                <m:t>2</m:t>
+              </m:r>
+            </m:num>
+            <m:den>
+              <m:r>
+                <w:rPr>
+                  <w:rFonts w:ascii="Cambria Math" w:hAnsi="Cambria Math"/>
+                </w:rPr>
+                <m:t>3</m:t>
+              </m:r>
+            </m:den>
+          </m:f>
+          <m:sSub>
+            <m:sSubPr>
+              <m:ctrlPr>
+                <w:rPr>
+                  <w:rFonts w:ascii="Cambria Math" w:hAnsi="Cambria Math"/>
+                  <w:i/>
+                </w:rPr>
+              </m:ctrlPr>
+            </m:sSubPr>
+            <m:e>
+              <m:r>
+                <w:rPr>
+                  <w:rFonts w:ascii="Cambria Math" w:hAnsi="Cambria Math"/>
+                </w:rPr>
+                <m:t>c</m:t>
+              </m:r>
+            </m:e>
+            <m:sub>
+              <m:r>
+                <w:rPr>
+                  <w:rFonts w:ascii="Cambria Math" w:hAnsi="Cambria Math"/>
+                </w:rPr>
+                <m:t>root</m:t>
+              </m:r>
+            </m:sub>
+          </m:sSub>
+          <m:f>
+            <m:fPr>
+              <m:ctrlPr>
+                <w:rPr>
+                  <w:rFonts w:ascii="Cambria Math" w:hAnsi="Cambria Math"/>
+                  <w:i/>
+                </w:rPr>
+              </m:ctrlPr>
+            </m:fPr>
+            <m:num>
+              <m:r>
+                <w:rPr>
+                  <w:rFonts w:ascii="Cambria Math" w:hAnsi="Cambria Math"/>
+                </w:rPr>
+                <m:t>1+</m:t>
+              </m:r>
+              <m:r>
+                <w:rPr>
+                  <w:rFonts w:ascii="Cambria Math" w:hAnsi="Cambria Math"/>
+                </w:rPr>
+                <m:t>TR</m:t>
+              </m:r>
+              <m:r>
+                <w:rPr>
+                  <w:rFonts w:ascii="Cambria Math" w:hAnsi="Cambria Math"/>
+                </w:rPr>
+                <m:t>+</m:t>
+              </m:r>
+              <m:sSup>
+                <m:sSupPr>
+                  <m:ctrlPr>
+                    <w:rPr>
+                      <w:rFonts w:ascii="Cambria Math" w:hAnsi="Cambria Math"/>
+                      <w:i/>
+                    </w:rPr>
+                  </m:ctrlPr>
+                </m:sSupPr>
+                <m:e>
+                  <m:r>
+                    <w:rPr>
+                      <w:rFonts w:ascii="Cambria Math" w:hAnsi="Cambria Math"/>
+                    </w:rPr>
+                    <m:t>TR</m:t>
+                  </m:r>
+                </m:e>
+                <m:sup>
+                  <m:r>
+                    <w:rPr>
+                      <w:rFonts w:ascii="Cambria Math" w:hAnsi="Cambria Math"/>
+                    </w:rPr>
+                    <m:t>2</m:t>
+                  </m:r>
+                </m:sup>
+              </m:sSup>
+            </m:num>
+            <m:den>
+              <m:r>
+                <w:rPr>
+                  <w:rFonts w:ascii="Cambria Math" w:hAnsi="Cambria Math"/>
+                </w:rPr>
+                <m:t>1+</m:t>
+              </m:r>
+              <m:r>
+                <w:rPr>
+                  <w:rFonts w:ascii="Cambria Math" w:hAnsi="Cambria Math"/>
+                </w:rPr>
+                <m:t>TR</m:t>
+              </m:r>
+            </m:den>
+          </m:f>
+        </m:oMath>
+      </m:oMathPara>
+    </w:p>
+    <w:p>
+      <w:pPr>
+        <w:rPr>
+          <w:rFonts w:eastAsiaTheme="minorEastAsia"/>
+        </w:rPr>
+      </w:pPr>
+      <m:oMathPara>
+        <m:oMath>
+          <m:f>
+            <m:fPr>
+              <m:ctrlPr>
+                <w:rPr>
+                  <w:rFonts w:ascii="Cambria Math" w:hAnsi="Cambria Math"/>
+                  <w:i/>
+                </w:rPr>
+              </m:ctrlPr>
+            </m:fPr>
+            <m:num>
+              <m:r>
+                <w:rPr>
+                  <w:rFonts w:ascii="Cambria Math" w:hAnsi="Cambria Math"/>
+                </w:rPr>
+                <m:t>TR</m:t>
+              </m:r>
+              <m:r>
+                <w:rPr>
+                  <w:rFonts w:ascii="Cambria Math" w:hAnsi="Cambria Math"/>
+                </w:rPr>
+                <m:t>-1</m:t>
+              </m:r>
+            </m:num>
+            <m:den>
+              <m:f>
+                <m:fPr>
+                  <m:ctrlPr>
+                    <w:rPr>
+                      <w:rFonts w:ascii="Cambria Math" w:hAnsi="Cambria Math"/>
+                      <w:i/>
+                    </w:rPr>
+                  </m:ctrlPr>
+                </m:fPr>
+                <m:num>
+                  <m:r>
+                    <w:rPr>
+                      <w:rFonts w:ascii="Cambria Math" w:hAnsi="Cambria Math"/>
+                    </w:rPr>
+                    <m:t>b</m:t>
+                  </m:r>
+                </m:num>
+                <m:den>
+                  <m:r>
+                    <w:rPr>
+                      <w:rFonts w:ascii="Cambria Math" w:hAnsi="Cambria Math"/>
+                    </w:rPr>
+                    <m:t>2</m:t>
+                  </m:r>
+                </m:den>
+              </m:f>
+            </m:den>
+          </m:f>
+          <m:r>
+            <w:rPr>
+              <w:rFonts w:ascii="Cambria Math" w:hAnsi="Cambria Math"/>
+            </w:rPr>
+            <m:t>y=</m:t>
+          </m:r>
+          <m:f>
+            <m:fPr>
+              <m:ctrlPr>
+                <w:rPr>
+                  <w:rFonts w:ascii="Cambria Math" w:hAnsi="Cambria Math"/>
+                  <w:i/>
+                </w:rPr>
+              </m:ctrlPr>
+            </m:fPr>
+            <m:num>
+              <m:r>
+                <w:rPr>
+                  <w:rFonts w:ascii="Cambria Math" w:hAnsi="Cambria Math"/>
+                </w:rPr>
+                <m:t>2</m:t>
+              </m:r>
+              <m:d>
+                <m:dPr>
+                  <m:ctrlPr>
+                    <w:rPr>
+                      <w:rFonts w:ascii="Cambria Math" w:hAnsi="Cambria Math"/>
+                      <w:i/>
+                    </w:rPr>
+                  </m:ctrlPr>
+                </m:dPr>
+                <m:e>
+                  <m:r>
+                    <w:rPr>
+                      <w:rFonts w:ascii="Cambria Math" w:hAnsi="Cambria Math"/>
+                    </w:rPr>
+                    <m:t>1+</m:t>
+                  </m:r>
+                  <m:r>
+                    <w:rPr>
+                      <w:rFonts w:ascii="Cambria Math" w:hAnsi="Cambria Math"/>
+                    </w:rPr>
+                    <m:t>TR</m:t>
+                  </m:r>
+                  <m:r>
+                    <w:rPr>
+                      <w:rFonts w:ascii="Cambria Math" w:hAnsi="Cambria Math"/>
+                    </w:rPr>
+                    <m:t>+</m:t>
+                  </m:r>
+                  <m:sSup>
+                    <m:sSupPr>
+                      <m:ctrlPr>
+                        <w:rPr>
+                          <w:rFonts w:ascii="Cambria Math" w:hAnsi="Cambria Math"/>
+                          <w:i/>
+                        </w:rPr>
+                      </m:ctrlPr>
+                    </m:sSupPr>
+                    <m:e>
+                      <m:r>
+                        <w:rPr>
+                          <w:rFonts w:ascii="Cambria Math" w:hAnsi="Cambria Math"/>
+                        </w:rPr>
+                        <m:t>TR</m:t>
+                      </m:r>
+                    </m:e>
+                    <m:sup>
+                      <m:r>
+                        <w:rPr>
+                          <w:rFonts w:ascii="Cambria Math" w:hAnsi="Cambria Math"/>
+                        </w:rPr>
+                        <m:t>2</m:t>
+                      </m:r>
+                    </m:sup>
+                  </m:sSup>
+                </m:e>
+              </m:d>
+              <m:r>
+                <w:rPr>
+                  <w:rFonts w:ascii="Cambria Math" w:hAnsi="Cambria Math"/>
+                </w:rPr>
+                <m:t>-3</m:t>
+              </m:r>
+              <m:d>
+                <m:dPr>
+                  <m:ctrlPr>
+                    <w:rPr>
+                      <w:rFonts w:ascii="Cambria Math" w:hAnsi="Cambria Math"/>
+                      <w:i/>
+                    </w:rPr>
+                  </m:ctrlPr>
+                </m:dPr>
+                <m:e>
+                  <m:r>
+                    <w:rPr>
+                      <w:rFonts w:ascii="Cambria Math" w:hAnsi="Cambria Math"/>
+                    </w:rPr>
+                    <m:t>1+</m:t>
+                  </m:r>
+                  <m:r>
+                    <w:rPr>
+                      <w:rFonts w:ascii="Cambria Math" w:hAnsi="Cambria Math"/>
+                    </w:rPr>
+                    <m:t>TR</m:t>
+                  </m:r>
+                </m:e>
+              </m:d>
+            </m:num>
+            <m:den>
+              <m:r>
+                <w:rPr>
+                  <w:rFonts w:ascii="Cambria Math" w:hAnsi="Cambria Math"/>
+                </w:rPr>
+                <m:t>3</m:t>
+              </m:r>
+              <m:d>
+                <m:dPr>
+                  <m:ctrlPr>
+                    <w:rPr>
+                      <w:rFonts w:ascii="Cambria Math" w:hAnsi="Cambria Math"/>
+                      <w:i/>
+                    </w:rPr>
+                  </m:ctrlPr>
+                </m:dPr>
+                <m:e>
+                  <m:r>
+                    <w:rPr>
+                      <w:rFonts w:ascii="Cambria Math" w:hAnsi="Cambria Math"/>
+                    </w:rPr>
+                    <m:t>1+</m:t>
+                  </m:r>
+                  <m:r>
+                    <w:rPr>
+                      <w:rFonts w:ascii="Cambria Math" w:hAnsi="Cambria Math"/>
+                    </w:rPr>
+                    <m:t>TR</m:t>
+                  </m:r>
+                </m:e>
+              </m:d>
+            </m:den>
+          </m:f>
+          <m:r>
+            <w:rPr>
+              <w:rFonts w:ascii="Cambria Math" w:hAnsi="Cambria Math"/>
+            </w:rPr>
+            <m:t>=</m:t>
+          </m:r>
+          <m:f>
+            <m:fPr>
+              <m:ctrlPr>
+                <w:rPr>
+                  <w:rFonts w:ascii="Cambria Math" w:hAnsi="Cambria Math"/>
+                  <w:i/>
+                </w:rPr>
+              </m:ctrlPr>
+            </m:fPr>
+            <m:num>
+              <m:r>
+                <w:rPr>
+                  <w:rFonts w:ascii="Cambria Math" w:hAnsi="Cambria Math"/>
+                </w:rPr>
+                <m:t>2</m:t>
+              </m:r>
+              <m:sSup>
+                <m:sSupPr>
+                  <m:ctrlPr>
+                    <w:rPr>
+                      <w:rFonts w:ascii="Cambria Math" w:hAnsi="Cambria Math"/>
+                      <w:i/>
+                    </w:rPr>
+                  </m:ctrlPr>
+                </m:sSupPr>
+                <m:e>
+                  <m:r>
+                    <w:rPr>
+                      <w:rFonts w:ascii="Cambria Math" w:hAnsi="Cambria Math"/>
+                    </w:rPr>
+                    <m:t>TR</m:t>
+                  </m:r>
+                  <m:ctrlPr>
+                    <w:rPr>
+                      <w:rFonts w:ascii="Cambria Math" w:hAnsi="Cambria Math"/>
+                    </w:rPr>
+                  </m:ctrlPr>
+                </m:e>
+                <m:sup>
+                  <m:r>
+                    <w:rPr>
+                      <w:rFonts w:ascii="Cambria Math" w:hAnsi="Cambria Math"/>
+                    </w:rPr>
+                    <m:t>2</m:t>
+                  </m:r>
+                </m:sup>
+              </m:sSup>
+              <m:r>
+                <w:rPr>
+                  <w:rFonts w:ascii="Cambria Math" w:hAnsi="Cambria Math"/>
+                </w:rPr>
+                <m:t>-</m:t>
+              </m:r>
+              <m:r>
+                <w:rPr>
+                  <w:rFonts w:ascii="Cambria Math" w:hAnsi="Cambria Math"/>
+                </w:rPr>
+                <m:t>TR</m:t>
+              </m:r>
+              <m:r>
+                <w:rPr>
+                  <w:rFonts w:ascii="Cambria Math" w:hAnsi="Cambria Math"/>
+                </w:rPr>
+                <m:t>-1</m:t>
+              </m:r>
+            </m:num>
+            <m:den>
+              <m:r>
+                <w:rPr>
+                  <w:rFonts w:ascii="Cambria Math" w:hAnsi="Cambria Math"/>
+                </w:rPr>
+                <m:t>3</m:t>
+              </m:r>
+              <m:d>
+                <m:dPr>
+                  <m:ctrlPr>
+                    <w:rPr>
+                      <w:rFonts w:ascii="Cambria Math" w:hAnsi="Cambria Math"/>
+                      <w:i/>
+                    </w:rPr>
+                  </m:ctrlPr>
+                </m:dPr>
+                <m:e>
+                  <m:r>
+                    <w:rPr>
+                      <w:rFonts w:ascii="Cambria Math" w:hAnsi="Cambria Math"/>
+                    </w:rPr>
+                    <m:t>1+</m:t>
+                  </m:r>
+                  <m:r>
+                    <w:rPr>
+                      <w:rFonts w:ascii="Cambria Math" w:hAnsi="Cambria Math"/>
+                    </w:rPr>
+                    <m:t>TR</m:t>
+                  </m:r>
+                </m:e>
+              </m:d>
+            </m:den>
+          </m:f>
+          <m:r>
+            <w:rPr>
+              <w:rFonts w:ascii="Cambria Math" w:hAnsi="Cambria Math"/>
+            </w:rPr>
+            <m:t>=</m:t>
+          </m:r>
+          <m:f>
+            <m:fPr>
+              <m:ctrlPr>
+                <w:rPr>
+                  <w:rFonts w:ascii="Cambria Math" w:hAnsi="Cambria Math"/>
+                  <w:i/>
+                </w:rPr>
+              </m:ctrlPr>
+            </m:fPr>
+            <m:num>
+              <m:d>
+                <m:dPr>
+                  <m:ctrlPr>
+                    <w:rPr>
+                      <w:rFonts w:ascii="Cambria Math" w:hAnsi="Cambria Math"/>
+                      <w:i/>
+                    </w:rPr>
+                  </m:ctrlPr>
+                </m:dPr>
+                <m:e>
+                  <m:r>
+                    <w:rPr>
+                      <w:rFonts w:ascii="Cambria Math" w:hAnsi="Cambria Math"/>
+                    </w:rPr>
+                    <m:t>2TR+1</m:t>
+                  </m:r>
+                </m:e>
+              </m:d>
+              <m:d>
+                <m:dPr>
+                  <m:ctrlPr>
+                    <w:rPr>
+                      <w:rFonts w:ascii="Cambria Math" w:hAnsi="Cambria Math"/>
+                      <w:i/>
+                    </w:rPr>
+                  </m:ctrlPr>
+                </m:dPr>
+                <m:e>
+                  <m:r>
+                    <w:rPr>
+                      <w:rFonts w:ascii="Cambria Math" w:hAnsi="Cambria Math"/>
+                    </w:rPr>
+                    <m:t>TR-1</m:t>
+                  </m:r>
+                </m:e>
+              </m:d>
+            </m:num>
+            <m:den>
+              <m:r>
+                <w:rPr>
+                  <w:rFonts w:ascii="Cambria Math" w:hAnsi="Cambria Math"/>
+                </w:rPr>
+                <m:t>3</m:t>
+              </m:r>
+              <m:d>
+                <m:dPr>
+                  <m:ctrlPr>
+                    <w:rPr>
+                      <w:rFonts w:ascii="Cambria Math" w:hAnsi="Cambria Math"/>
+                      <w:i/>
+                    </w:rPr>
+                  </m:ctrlPr>
+                </m:dPr>
+                <m:e>
+                  <m:r>
+                    <w:rPr>
+                      <w:rFonts w:ascii="Cambria Math" w:hAnsi="Cambria Math"/>
+                    </w:rPr>
+                    <m:t>1+TR</m:t>
+                  </m:r>
+                </m:e>
+              </m:d>
+            </m:den>
+          </m:f>
+        </m:oMath>
+      </m:oMathPara>
+    </w:p>
+    <w:p>
+      <m:oMathPara>
+        <m:oMath>
+          <m:r>
+            <w:rPr>
+              <w:rFonts w:ascii="Cambria Math" w:hAnsi="Cambria Math"/>
+            </w:rPr>
+            <m:t>∴y=</m:t>
+          </m:r>
+          <m:f>
+            <m:fPr>
+              <m:ctrlPr>
+                <w:rPr>
+                  <w:rFonts w:ascii="Cambria Math" w:hAnsi="Cambria Math"/>
+                  <w:i/>
+                </w:rPr>
+              </m:ctrlPr>
+            </m:fPr>
+            <m:num>
+              <m:r>
+                <w:rPr>
+                  <w:rFonts w:ascii="Cambria Math" w:hAnsi="Cambria Math"/>
+                </w:rPr>
+                <m:t>b</m:t>
+              </m:r>
+            </m:num>
+            <m:den>
+              <m:r>
+                <w:rPr>
+                  <w:rFonts w:ascii="Cambria Math" w:hAnsi="Cambria Math"/>
+                </w:rPr>
+                <m:t>6</m:t>
+              </m:r>
+            </m:den>
+          </m:f>
+          <m:f>
+            <m:fPr>
+              <m:ctrlPr>
+                <w:rPr>
+                  <w:rFonts w:ascii="Cambria Math" w:hAnsi="Cambria Math"/>
+                  <w:i/>
+                </w:rPr>
+              </m:ctrlPr>
+            </m:fPr>
+            <m:num>
+              <m:d>
+                <m:dPr>
+                  <m:ctrlPr>
+                    <w:rPr>
+                      <w:rFonts w:ascii="Cambria Math" w:hAnsi="Cambria Math"/>
+                      <w:i/>
+                    </w:rPr>
+                  </m:ctrlPr>
+                </m:dPr>
+                <m:e>
+                  <m:r>
+                    <w:rPr>
+                      <w:rFonts w:ascii="Cambria Math" w:hAnsi="Cambria Math"/>
+                    </w:rPr>
+                    <m:t>1+2TR</m:t>
+                  </m:r>
+                </m:e>
+              </m:d>
+            </m:num>
+            <m:den>
+              <m:r>
+                <w:rPr>
+                  <w:rFonts w:ascii="Cambria Math" w:hAnsi="Cambria Math"/>
+                </w:rPr>
+                <m:t>1+TR</m:t>
+              </m:r>
+            </m:den>
+          </m:f>
+        </m:oMath>
+      </m:oMathPara>
+    </w:p>
     <w:sectPr>
       <w:pgSz w:w="11906" w:h="16838"/>
       <w:pgMar w:top="1440" w:right="1440" w:bottom="1440" w:left="1440" w:header="708" w:footer="708" w:gutter="0"/>
@@ -1893,7 +4263,7 @@
 </file>
 
 <file path=word/styles.xml><?xml version="1.0" encoding="utf-8"?>
-<w:styles xmlns:mc="http://schemas.openxmlformats.org/markup-compatibility/2006" xmlns:r="http://schemas.openxmlformats.org/officeDocument/2006/relationships" xmlns:w="http://schemas.openxmlformats.org/wordprocessingml/2006/main" xmlns:w14="http://schemas.microsoft.com/office/word/2010/wordml" xmlns:w15="http://schemas.microsoft.com/office/word/2012/wordml" xmlns:w16cex="http://schemas.microsoft.com/office/word/2018/wordml/cex" xmlns:w16cid="http://schemas.microsoft.com/office/word/2016/wordml/cid" xmlns:w16="http://schemas.microsoft.com/office/word/2018/wordml" xmlns:w16se="http://schemas.microsoft.com/office/word/2015/wordml/symex" mc:Ignorable="w14 w15 w16se w16cid w16 w16cex">
+<w:styles xmlns:mc="http://schemas.openxmlformats.org/markup-compatibility/2006" xmlns:r="http://schemas.openxmlformats.org/officeDocument/2006/relationships" xmlns:w="http://schemas.openxmlformats.org/wordprocessingml/2006/main" xmlns:w14="http://schemas.microsoft.com/office/word/2010/wordml" xmlns:w15="http://schemas.microsoft.com/office/word/2012/wordml" xmlns:w16cex="http://schemas.microsoft.com/office/word/2018/wordml/cex" xmlns:w16cid="http://schemas.microsoft.com/office/word/2016/wordml/cid" xmlns:w16="http://schemas.microsoft.com/office/word/2018/wordml" xmlns:w16sdtdh="http://schemas.microsoft.com/office/word/2020/wordml/sdtdatahash" xmlns:w16se="http://schemas.microsoft.com/office/word/2015/wordml/symex" mc:Ignorable="w14 w15 w16se w16cid w16 w16cex w16sdtdh">
   <w:docDefaults>
     <w:rPrDefault>
       <w:rPr>

</xml_diff>